<commit_message>
modification for Laboratory usage, also final version
</commit_message>
<xml_diff>
--- a/DOC/Pinout.docx
+++ b/DOC/Pinout.docx
@@ -52,6 +52,184 @@
           <w:sz w:val="24"/>
           <w:szCs w:val="24"/>
         </w:rPr>
+        <w:t>Deschideti</w:t>
+      </w:r>
+      <w:proofErr w:type="spellEnd"/>
+      <w:r>
+        <w:rPr>
+          <w:rFonts w:cstheme="minorHAnsi"/>
+          <w:sz w:val="24"/>
+          <w:szCs w:val="24"/>
+        </w:rPr>
+        <w:t xml:space="preserve"> </w:t>
+      </w:r>
+      <w:proofErr w:type="spellStart"/>
+      <w:r>
+        <w:rPr>
+          <w:rFonts w:cstheme="minorHAnsi"/>
+          <w:sz w:val="24"/>
+          <w:szCs w:val="24"/>
+        </w:rPr>
+        <w:t>fisierul</w:t>
+      </w:r>
+      <w:proofErr w:type="spellEnd"/>
+      <w:r>
+        <w:rPr>
+          <w:rFonts w:cstheme="minorHAnsi"/>
+          <w:sz w:val="24"/>
+          <w:szCs w:val="24"/>
+        </w:rPr>
+        <w:t xml:space="preserve"> MPU_demo.mp4. </w:t>
+      </w:r>
+      <w:proofErr w:type="spellStart"/>
+      <w:r>
+        <w:rPr>
+          <w:rFonts w:cstheme="minorHAnsi"/>
+          <w:sz w:val="24"/>
+          <w:szCs w:val="24"/>
+        </w:rPr>
+        <w:t>Asta</w:t>
+      </w:r>
+      <w:proofErr w:type="spellEnd"/>
+      <w:r>
+        <w:rPr>
+          <w:rFonts w:cstheme="minorHAnsi"/>
+          <w:sz w:val="24"/>
+          <w:szCs w:val="24"/>
+        </w:rPr>
+        <w:t xml:space="preserve"> </w:t>
+      </w:r>
+      <w:proofErr w:type="spellStart"/>
+      <w:proofErr w:type="gramStart"/>
+      <w:r>
+        <w:rPr>
+          <w:rFonts w:cstheme="minorHAnsi"/>
+          <w:sz w:val="24"/>
+          <w:szCs w:val="24"/>
+        </w:rPr>
+        <w:t>va</w:t>
+      </w:r>
+      <w:proofErr w:type="spellEnd"/>
+      <w:proofErr w:type="gramEnd"/>
+      <w:r>
+        <w:rPr>
+          <w:rFonts w:cstheme="minorHAnsi"/>
+          <w:sz w:val="24"/>
+          <w:szCs w:val="24"/>
+        </w:rPr>
+        <w:t xml:space="preserve"> </w:t>
+      </w:r>
+      <w:proofErr w:type="spellStart"/>
+      <w:r>
+        <w:rPr>
+          <w:rFonts w:cstheme="minorHAnsi"/>
+          <w:sz w:val="24"/>
+          <w:szCs w:val="24"/>
+        </w:rPr>
+        <w:t>rezulta</w:t>
+      </w:r>
+      <w:proofErr w:type="spellEnd"/>
+      <w:r>
+        <w:rPr>
+          <w:rFonts w:cstheme="minorHAnsi"/>
+          <w:sz w:val="24"/>
+          <w:szCs w:val="24"/>
+        </w:rPr>
+        <w:t xml:space="preserve"> </w:t>
+      </w:r>
+      <w:proofErr w:type="spellStart"/>
+      <w:r>
+        <w:rPr>
+          <w:rFonts w:cstheme="minorHAnsi"/>
+          <w:sz w:val="24"/>
+          <w:szCs w:val="24"/>
+        </w:rPr>
+        <w:t>aceasta</w:t>
+      </w:r>
+      <w:proofErr w:type="spellEnd"/>
+      <w:r>
+        <w:rPr>
+          <w:rFonts w:cstheme="minorHAnsi"/>
+          <w:sz w:val="24"/>
+          <w:szCs w:val="24"/>
+        </w:rPr>
+        <w:t xml:space="preserve"> </w:t>
+      </w:r>
+      <w:proofErr w:type="spellStart"/>
+      <w:r>
+        <w:rPr>
+          <w:rFonts w:cstheme="minorHAnsi"/>
+          <w:sz w:val="24"/>
+          <w:szCs w:val="24"/>
+        </w:rPr>
+        <w:t>lucrare</w:t>
+      </w:r>
+      <w:proofErr w:type="spellEnd"/>
+      <w:r>
+        <w:rPr>
+          <w:rFonts w:cstheme="minorHAnsi"/>
+          <w:sz w:val="24"/>
+          <w:szCs w:val="24"/>
+        </w:rPr>
+        <w:t xml:space="preserve">. </w:t>
+      </w:r>
+      <w:proofErr w:type="gramStart"/>
+      <w:r>
+        <w:rPr>
+          <w:rFonts w:cstheme="minorHAnsi"/>
+          <w:sz w:val="24"/>
+          <w:szCs w:val="24"/>
+        </w:rPr>
+        <w:t>Sa</w:t>
+      </w:r>
+      <w:proofErr w:type="gramEnd"/>
+      <w:r>
+        <w:rPr>
+          <w:rFonts w:cstheme="minorHAnsi"/>
+          <w:sz w:val="24"/>
+          <w:szCs w:val="24"/>
+        </w:rPr>
+        <w:t xml:space="preserve"> </w:t>
+      </w:r>
+      <w:proofErr w:type="spellStart"/>
+      <w:r>
+        <w:rPr>
+          <w:rFonts w:cstheme="minorHAnsi"/>
+          <w:sz w:val="24"/>
+          <w:szCs w:val="24"/>
+        </w:rPr>
+        <w:t>incepem</w:t>
+      </w:r>
+      <w:proofErr w:type="spellEnd"/>
+      <w:r>
+        <w:rPr>
+          <w:rFonts w:cstheme="minorHAnsi"/>
+          <w:sz w:val="24"/>
+          <w:szCs w:val="24"/>
+        </w:rPr>
+        <w:t>!</w:t>
+      </w:r>
+    </w:p>
+    <w:p>
+      <w:pPr>
+        <w:pStyle w:val="ListParagraph"/>
+        <w:numPr>
+          <w:ilvl w:val="0"/>
+          <w:numId w:val="1"/>
+        </w:numPr>
+        <w:rPr>
+          <w:rFonts w:cstheme="minorHAnsi"/>
+          <w:sz w:val="24"/>
+          <w:szCs w:val="24"/>
+        </w:rPr>
+      </w:pPr>
+      <w:proofErr w:type="spellStart"/>
+      <w:r>
+        <w:rPr>
+          <w:rFonts w:cstheme="minorHAnsi"/>
+          <w:sz w:val="24"/>
+          <w:szCs w:val="24"/>
+        </w:rPr>
         <w:t>Montati</w:t>
       </w:r>
       <w:proofErr w:type="spellEnd"/>
@@ -142,7 +320,17 @@
           <w:sz w:val="24"/>
           <w:szCs w:val="24"/>
         </w:rPr>
-        <w:t>nivele</w:t>
+        <w:t>nivel</w:t>
+      </w:r>
+      <w:bookmarkStart w:id="0" w:name="_GoBack"/>
+      <w:bookmarkEnd w:id="0"/>
+      <w:r>
+        <w:rPr>
+          <w:rFonts w:cstheme="minorHAnsi"/>
+          <w:sz w:val="24"/>
+          <w:szCs w:val="24"/>
+        </w:rPr>
+        <w:t>e</w:t>
       </w:r>
       <w:proofErr w:type="spellEnd"/>
       <w:proofErr w:type="gramStart"/>
@@ -1833,8 +2021,6 @@
           </mc:Fallback>
         </mc:AlternateContent>
       </w:r>
-      <w:bookmarkStart w:id="0" w:name="_GoBack"/>
-      <w:bookmarkEnd w:id="0"/>
     </w:p>
     <w:p>
       <w:pPr>

</xml_diff>